<commit_message>
Updated QL and synopsis
</commit_message>
<xml_diff>
--- a/Documents/USOC backup/Query Letter.docx
+++ b/Documents/USOC backup/Query Letter.docx
@@ -45,7 +45,35 @@
           <w:rFonts w:ascii="Arial" w:hAnsi="Arial" w:cs="Times New Roman"/>
           <w:lang w:val="en-US"/>
         </w:rPr>
-        <w:t>Dear Mr. O’Connor,</w:t>
+        <w:t>Dear M</w:t>
+      </w:r>
+      <w:r>
+        <w:rPr>
+          <w:rFonts w:ascii="Arial" w:hAnsi="Arial" w:cs="Times New Roman"/>
+          <w:lang w:val="en-US"/>
+        </w:rPr>
+        <w:t>s</w:t>
+      </w:r>
+      <w:r>
+        <w:rPr>
+          <w:rFonts w:ascii="Arial" w:hAnsi="Arial" w:cs="Times New Roman"/>
+          <w:lang w:val="en-US"/>
+        </w:rPr>
+        <w:t xml:space="preserve">. </w:t>
+      </w:r>
+      <w:r>
+        <w:rPr>
+          <w:rFonts w:ascii="Arial" w:hAnsi="Arial" w:cs="Times New Roman"/>
+          <w:lang w:val="en-US"/>
+        </w:rPr>
+        <w:t>Millard</w:t>
+      </w:r>
+      <w:r>
+        <w:rPr>
+          <w:rFonts w:ascii="Arial" w:hAnsi="Arial" w:cs="Times New Roman"/>
+          <w:lang w:val="en-US"/>
+        </w:rPr>
+        <w:t>,</w:t>
       </w:r>
     </w:p>
     <w:p>
@@ -258,77 +286,449 @@
         </w:rPr>
         <w:t>escapes</w:t>
       </w:r>
+      <w:r>
+        <w:rPr>
+          <w:rFonts w:ascii="Arial" w:hAnsi="Arial" w:cs="Times New Roman"/>
+          <w:lang w:val="en-US"/>
+        </w:rPr>
+        <w:t xml:space="preserve"> her home </w:t>
+      </w:r>
+      <w:r>
+        <w:rPr>
+          <w:rFonts w:ascii="Arial" w:hAnsi="Arial" w:cs="Times New Roman"/>
+          <w:lang w:val="en-US"/>
+        </w:rPr>
+        <w:t xml:space="preserve">in Concord </w:t>
+      </w:r>
+      <w:r>
+        <w:rPr>
+          <w:rFonts w:ascii="Arial" w:hAnsi="Arial" w:cs="Times New Roman"/>
+          <w:lang w:val="en-US"/>
+        </w:rPr>
+        <w:t>and heads to Capitol Hill to make</w:t>
+      </w:r>
+      <w:r>
+        <w:rPr>
+          <w:rFonts w:ascii="Arial" w:hAnsi="Arial" w:cs="Times New Roman"/>
+          <w:lang w:val="en-US"/>
+        </w:rPr>
+        <w:t xml:space="preserve"> the </w:t>
+      </w:r>
+      <w:r>
+        <w:rPr>
+          <w:rFonts w:ascii="Arial" w:hAnsi="Arial" w:cs="Times New Roman"/>
+          <w:lang w:val="en-US"/>
+        </w:rPr>
+        <w:t>truth</w:t>
+      </w:r>
+      <w:r>
+        <w:rPr>
+          <w:rFonts w:ascii="Arial" w:hAnsi="Arial" w:cs="Times New Roman"/>
+          <w:lang w:val="en-US"/>
+        </w:rPr>
+        <w:t xml:space="preserve"> known</w:t>
+      </w:r>
+      <w:r>
+        <w:rPr>
+          <w:rFonts w:ascii="Arial" w:hAnsi="Arial" w:cs="Times New Roman"/>
+          <w:lang w:val="en-US"/>
+        </w:rPr>
+        <w:t xml:space="preserve"> before a </w:t>
+      </w:r>
+      <w:r>
+        <w:rPr>
+          <w:rFonts w:ascii="Arial" w:hAnsi="Arial" w:cs="Times New Roman"/>
+          <w:lang w:val="en-US"/>
+        </w:rPr>
+        <w:t>critical</w:t>
+      </w:r>
+      <w:r>
+        <w:rPr>
+          <w:rFonts w:ascii="Arial" w:hAnsi="Arial" w:cs="Times New Roman"/>
+          <w:lang w:val="en-US"/>
+        </w:rPr>
+        <w:t xml:space="preserve"> vote</w:t>
+      </w:r>
+      <w:r>
+        <w:rPr>
+          <w:rFonts w:ascii="Arial" w:hAnsi="Arial" w:cs="Times New Roman"/>
+          <w:lang w:val="en-US"/>
+        </w:rPr>
+        <w:t>.</w:t>
+      </w:r>
+      <w:r>
+        <w:rPr>
+          <w:rFonts w:ascii="Arial" w:hAnsi="Arial" w:cs="Times New Roman"/>
+          <w:lang w:val="en-US"/>
+        </w:rPr>
+        <w:t xml:space="preserve"> </w:t>
+      </w:r>
+      <w:r>
+        <w:rPr>
+          <w:rFonts w:ascii="Arial" w:hAnsi="Arial" w:cs="Times New Roman"/>
+          <w:lang w:val="en-US"/>
+        </w:rPr>
+        <w:t xml:space="preserve">As the daughter of the </w:t>
+      </w:r>
+      <w:r>
+        <w:rPr>
+          <w:rFonts w:ascii="Arial" w:hAnsi="Arial" w:cs="Times New Roman"/>
+          <w:lang w:val="en-US"/>
+        </w:rPr>
+        <w:t>man</w:t>
+      </w:r>
+      <w:r>
+        <w:rPr>
+          <w:rFonts w:ascii="Arial" w:hAnsi="Arial" w:cs="Times New Roman"/>
+          <w:lang w:val="en-US"/>
+        </w:rPr>
+        <w:t xml:space="preserve"> who instigated the brutal Purge, she feels a moral obligation to do so. </w:t>
+      </w:r>
+      <w:r>
+        <w:rPr>
+          <w:rFonts w:ascii="Arial" w:hAnsi="Arial" w:cs="Times New Roman"/>
+          <w:lang w:val="en-US"/>
+        </w:rPr>
+        <w:t>Teegan deeply believes that humans come before countries</w:t>
+      </w:r>
+      <w:r>
+        <w:rPr>
+          <w:rFonts w:ascii="Arial" w:hAnsi="Arial" w:cs="Times New Roman"/>
+          <w:lang w:val="en-US"/>
+        </w:rPr>
+        <w:t>,</w:t>
+      </w:r>
+      <w:r>
+        <w:rPr>
+          <w:rFonts w:ascii="Arial" w:hAnsi="Arial" w:cs="Times New Roman"/>
+          <w:lang w:val="en-US"/>
+        </w:rPr>
+        <w:t xml:space="preserve"> and she is willing to defy her father and betray her </w:t>
+      </w:r>
+      <w:r>
+        <w:rPr>
+          <w:rFonts w:ascii="Arial" w:hAnsi="Arial" w:cs="Times New Roman"/>
+          <w:lang w:val="en-US"/>
+        </w:rPr>
+        <w:t xml:space="preserve">birth </w:t>
+      </w:r>
+      <w:r>
+        <w:rPr>
+          <w:rFonts w:ascii="Arial" w:hAnsi="Arial" w:cs="Times New Roman"/>
+          <w:lang w:val="en-US"/>
+        </w:rPr>
+        <w:t>country</w:t>
+      </w:r>
+      <w:r>
+        <w:rPr>
+          <w:rFonts w:ascii="Arial" w:hAnsi="Arial" w:cs="Times New Roman"/>
+          <w:lang w:val="en-US"/>
+        </w:rPr>
+        <w:t xml:space="preserve"> by doing the right thing</w:t>
+      </w:r>
+      <w:r>
+        <w:rPr>
+          <w:rFonts w:ascii="Arial" w:hAnsi="Arial" w:cs="Times New Roman"/>
+          <w:lang w:val="en-US"/>
+        </w:rPr>
+        <w:t>.</w:t>
+      </w:r>
+      <w:r>
+        <w:rPr>
+          <w:rFonts w:ascii="Arial" w:hAnsi="Arial" w:cs="Times New Roman"/>
+          <w:lang w:val="en-US"/>
+        </w:rPr>
+        <w:t xml:space="preserve"> </w:t>
+      </w:r>
+      <w:r>
+        <w:rPr>
+          <w:rFonts w:ascii="Arial" w:hAnsi="Arial" w:cs="Times New Roman"/>
+          <w:lang w:val="en-US"/>
+        </w:rPr>
+        <w:t xml:space="preserve">But time is short. She has just ten days to get there </w:t>
+      </w:r>
+      <w:r>
+        <w:rPr>
+          <w:rFonts w:ascii="Arial" w:hAnsi="Arial" w:cs="Times New Roman"/>
+          <w:lang w:val="en-US"/>
+        </w:rPr>
+        <w:t xml:space="preserve">and </w:t>
+      </w:r>
+      <w:r>
+        <w:rPr>
+          <w:rFonts w:ascii="Arial" w:hAnsi="Arial" w:cs="Times New Roman"/>
+          <w:lang w:val="en-US"/>
+        </w:rPr>
+        <w:t>bounty hunters, the U.S. Resistance, and the government</w:t>
+      </w:r>
+      <w:r>
+        <w:rPr>
+          <w:rFonts w:ascii="Arial" w:hAnsi="Arial" w:cs="Times New Roman"/>
+          <w:lang w:val="en-US"/>
+        </w:rPr>
+        <w:t xml:space="preserve"> </w:t>
+      </w:r>
+      <w:proofErr w:type="gramStart"/>
+      <w:r>
+        <w:rPr>
+          <w:rFonts w:ascii="Arial" w:hAnsi="Arial" w:cs="Times New Roman"/>
+          <w:lang w:val="en-US"/>
+        </w:rPr>
+        <w:t>are</w:t>
+      </w:r>
+      <w:proofErr w:type="gramEnd"/>
+      <w:r>
+        <w:rPr>
+          <w:rFonts w:ascii="Arial" w:hAnsi="Arial" w:cs="Times New Roman"/>
+          <w:lang w:val="en-US"/>
+        </w:rPr>
+        <w:t xml:space="preserve"> </w:t>
+      </w:r>
+      <w:r>
+        <w:rPr>
+          <w:rFonts w:ascii="Arial" w:hAnsi="Arial" w:cs="Times New Roman"/>
+          <w:lang w:val="en-US"/>
+        </w:rPr>
+        <w:t>all in hot pursuit</w:t>
+      </w:r>
+      <w:r>
+        <w:rPr>
+          <w:rFonts w:ascii="Arial" w:hAnsi="Arial" w:cs="Times New Roman"/>
+          <w:lang w:val="en-US"/>
+        </w:rPr>
+        <w:t>.</w:t>
+      </w:r>
+    </w:p>
+    <w:p>
+      <w:pPr>
+        <w:spacing w:line="276" w:lineRule="auto"/>
+        <w:rPr>
+          <w:rFonts w:ascii="Arial" w:hAnsi="Arial" w:cs="Times New Roman"/>
+          <w:lang w:val="en-US"/>
+        </w:rPr>
+      </w:pPr>
+    </w:p>
+    <w:p>
+      <w:pPr>
+        <w:spacing w:line="276" w:lineRule="auto"/>
+        <w:rPr>
+          <w:rFonts w:ascii="Arial" w:hAnsi="Arial" w:cs="Times New Roman"/>
+          <w:lang w:val="en-US"/>
+        </w:rPr>
+      </w:pPr>
+      <w:r>
+        <w:rPr>
+          <w:rFonts w:ascii="Arial" w:hAnsi="Arial" w:cs="Times New Roman"/>
+          <w:lang w:val="en-US"/>
+        </w:rPr>
+        <w:t xml:space="preserve">As Teegan </w:t>
+      </w:r>
+      <w:r>
+        <w:rPr>
+          <w:rFonts w:ascii="Arial" w:hAnsi="Arial" w:cs="Times New Roman"/>
+          <w:lang w:val="en-US"/>
+        </w:rPr>
+        <w:t>heads out of</w:t>
+      </w:r>
+      <w:r>
+        <w:rPr>
+          <w:rFonts w:ascii="Arial" w:hAnsi="Arial" w:cs="Times New Roman"/>
+          <w:lang w:val="en-US"/>
+        </w:rPr>
+        <w:t xml:space="preserve"> the </w:t>
+      </w:r>
+      <w:r>
+        <w:rPr>
+          <w:rFonts w:ascii="Arial" w:hAnsi="Arial" w:cs="Times New Roman"/>
+          <w:lang w:val="en-US"/>
+        </w:rPr>
+        <w:t xml:space="preserve">posh </w:t>
+      </w:r>
+      <w:r>
+        <w:rPr>
+          <w:rFonts w:ascii="Arial" w:hAnsi="Arial" w:cs="Times New Roman"/>
+          <w:lang w:val="en-US"/>
+        </w:rPr>
+        <w:t xml:space="preserve">controlled zone where she lives, she </w:t>
+      </w:r>
+      <w:r>
+        <w:rPr>
+          <w:rFonts w:ascii="Arial" w:hAnsi="Arial" w:cs="Times New Roman"/>
+          <w:lang w:val="en-US"/>
+        </w:rPr>
+        <w:t xml:space="preserve">will </w:t>
+      </w:r>
+      <w:r>
+        <w:rPr>
+          <w:rFonts w:ascii="Arial" w:hAnsi="Arial" w:cs="Times New Roman"/>
+          <w:lang w:val="en-US"/>
+        </w:rPr>
+        <w:t xml:space="preserve">witness first hand the living conditions of ordinary </w:t>
+      </w:r>
+      <w:r>
+        <w:rPr>
+          <w:rFonts w:ascii="Arial" w:hAnsi="Arial" w:cs="Times New Roman"/>
+          <w:lang w:val="en-US"/>
+        </w:rPr>
+        <w:t>citizens in a post-Civil War America</w:t>
+      </w:r>
+      <w:r>
+        <w:rPr>
+          <w:rFonts w:ascii="Arial" w:hAnsi="Arial" w:cs="Times New Roman"/>
+          <w:lang w:val="en-US"/>
+        </w:rPr>
+        <w:t>.</w:t>
+      </w:r>
+      <w:r>
+        <w:rPr>
+          <w:rFonts w:ascii="Arial" w:hAnsi="Arial" w:cs="Times New Roman"/>
+          <w:lang w:val="en-US"/>
+        </w:rPr>
+        <w:t xml:space="preserve"> A</w:t>
+      </w:r>
+      <w:r>
+        <w:rPr>
+          <w:rFonts w:ascii="Arial" w:hAnsi="Arial" w:cs="Times New Roman"/>
+          <w:lang w:val="en-US"/>
+        </w:rPr>
+        <w:t>long the way</w:t>
+      </w:r>
+      <w:r>
+        <w:rPr>
+          <w:rFonts w:ascii="Arial" w:hAnsi="Arial" w:cs="Times New Roman"/>
+          <w:lang w:val="en-US"/>
+        </w:rPr>
+        <w:t>,</w:t>
+      </w:r>
+      <w:r>
+        <w:rPr>
+          <w:rFonts w:ascii="Arial" w:hAnsi="Arial" w:cs="Times New Roman"/>
+          <w:lang w:val="en-US"/>
+        </w:rPr>
+        <w:t xml:space="preserve"> she will make new friends but also </w:t>
+      </w:r>
+      <w:r>
+        <w:rPr>
+          <w:rFonts w:ascii="Arial" w:hAnsi="Arial" w:cs="Times New Roman"/>
+          <w:lang w:val="en-US"/>
+        </w:rPr>
+        <w:t xml:space="preserve">powerful </w:t>
+      </w:r>
+      <w:r>
+        <w:rPr>
+          <w:rFonts w:ascii="Arial" w:hAnsi="Arial" w:cs="Times New Roman"/>
+          <w:lang w:val="en-US"/>
+        </w:rPr>
+        <w:t>new enemies.</w:t>
+      </w:r>
+      <w:r>
+        <w:rPr>
+          <w:rFonts w:ascii="Arial" w:hAnsi="Arial" w:cs="Times New Roman"/>
+          <w:lang w:val="en-US"/>
+        </w:rPr>
+        <w:t xml:space="preserve"> </w:t>
+      </w:r>
+      <w:r>
+        <w:rPr>
+          <w:rFonts w:ascii="Arial" w:hAnsi="Arial" w:cs="Times New Roman"/>
+          <w:lang w:val="en-US"/>
+        </w:rPr>
+        <w:t>Her</w:t>
+      </w:r>
+      <w:r>
+        <w:rPr>
+          <w:rFonts w:ascii="Arial" w:hAnsi="Arial" w:cs="Times New Roman"/>
+          <w:lang w:val="en-US"/>
+        </w:rPr>
+        <w:t xml:space="preserve"> </w:t>
+      </w:r>
+      <w:r>
+        <w:rPr>
+          <w:rFonts w:ascii="Arial" w:hAnsi="Arial" w:cs="Times New Roman"/>
+          <w:lang w:val="en-US"/>
+        </w:rPr>
+        <w:t>journey</w:t>
+      </w:r>
+      <w:r>
+        <w:rPr>
+          <w:rFonts w:ascii="Arial" w:hAnsi="Arial" w:cs="Times New Roman"/>
+          <w:lang w:val="en-US"/>
+        </w:rPr>
+        <w:t xml:space="preserve"> </w:t>
+      </w:r>
+      <w:r>
+        <w:rPr>
+          <w:rFonts w:ascii="Arial" w:hAnsi="Arial" w:cs="Times New Roman"/>
+          <w:lang w:val="en-US"/>
+        </w:rPr>
+        <w:t xml:space="preserve">across the U.S. </w:t>
+      </w:r>
+      <w:r>
+        <w:rPr>
+          <w:rFonts w:ascii="Arial" w:hAnsi="Arial" w:cs="Times New Roman"/>
+          <w:lang w:val="en-US"/>
+        </w:rPr>
+        <w:t>helps</w:t>
+      </w:r>
+      <w:r>
+        <w:rPr>
+          <w:rFonts w:ascii="Arial" w:hAnsi="Arial" w:cs="Times New Roman"/>
+          <w:lang w:val="en-US"/>
+        </w:rPr>
+        <w:t xml:space="preserve"> her grow </w:t>
+      </w:r>
+      <w:r>
+        <w:rPr>
+          <w:rFonts w:ascii="Arial" w:hAnsi="Arial" w:cs="Times New Roman"/>
+          <w:lang w:val="en-US"/>
+        </w:rPr>
+        <w:t>into adulthood</w:t>
+      </w:r>
+      <w:r>
+        <w:rPr>
+          <w:rFonts w:ascii="Arial" w:hAnsi="Arial" w:cs="Times New Roman"/>
+          <w:lang w:val="en-US"/>
+        </w:rPr>
+        <w:t>.</w:t>
+      </w:r>
       <w:bookmarkStart w:id="0" w:name="_GoBack"/>
       <w:bookmarkEnd w:id="0"/>
-      <w:r>
-        <w:rPr>
-          <w:rFonts w:ascii="Arial" w:hAnsi="Arial" w:cs="Times New Roman"/>
-          <w:lang w:val="en-US"/>
-        </w:rPr>
-        <w:t xml:space="preserve"> her home </w:t>
-      </w:r>
-      <w:r>
-        <w:rPr>
-          <w:rFonts w:ascii="Arial" w:hAnsi="Arial" w:cs="Times New Roman"/>
-          <w:lang w:val="en-US"/>
-        </w:rPr>
-        <w:t xml:space="preserve">in Concord </w:t>
-      </w:r>
-      <w:r>
-        <w:rPr>
-          <w:rFonts w:ascii="Arial" w:hAnsi="Arial" w:cs="Times New Roman"/>
-          <w:lang w:val="en-US"/>
-        </w:rPr>
-        <w:t>and heads to Capitol Hill to make</w:t>
-      </w:r>
-      <w:r>
-        <w:rPr>
-          <w:rFonts w:ascii="Arial" w:hAnsi="Arial" w:cs="Times New Roman"/>
-          <w:lang w:val="en-US"/>
-        </w:rPr>
-        <w:t xml:space="preserve"> the </w:t>
-      </w:r>
-      <w:r>
-        <w:rPr>
-          <w:rFonts w:ascii="Arial" w:hAnsi="Arial" w:cs="Times New Roman"/>
-          <w:lang w:val="en-US"/>
-        </w:rPr>
-        <w:t>truth</w:t>
-      </w:r>
-      <w:r>
-        <w:rPr>
-          <w:rFonts w:ascii="Arial" w:hAnsi="Arial" w:cs="Times New Roman"/>
-          <w:lang w:val="en-US"/>
-        </w:rPr>
-        <w:t xml:space="preserve"> known</w:t>
-      </w:r>
-      <w:r>
-        <w:rPr>
-          <w:rFonts w:ascii="Arial" w:hAnsi="Arial" w:cs="Times New Roman"/>
-          <w:lang w:val="en-US"/>
-        </w:rPr>
-        <w:t xml:space="preserve"> before a </w:t>
-      </w:r>
-      <w:r>
-        <w:rPr>
-          <w:rFonts w:ascii="Arial" w:hAnsi="Arial" w:cs="Times New Roman"/>
-          <w:lang w:val="en-US"/>
-        </w:rPr>
-        <w:t>critical</w:t>
-      </w:r>
-      <w:r>
-        <w:rPr>
-          <w:rFonts w:ascii="Arial" w:hAnsi="Arial" w:cs="Times New Roman"/>
-          <w:lang w:val="en-US"/>
-        </w:rPr>
-        <w:t xml:space="preserve"> vote</w:t>
-      </w:r>
-      <w:r>
-        <w:rPr>
-          <w:rFonts w:ascii="Arial" w:hAnsi="Arial" w:cs="Times New Roman"/>
-          <w:lang w:val="en-US"/>
-        </w:rPr>
-        <w:t>.</w:t>
+    </w:p>
+    <w:p>
+      <w:pPr>
+        <w:rPr>
+          <w:rFonts w:ascii="Arial" w:hAnsi="Arial" w:cs="Times New Roman"/>
+          <w:lang w:val="en-US"/>
+        </w:rPr>
+      </w:pPr>
+    </w:p>
+    <w:p>
+      <w:pPr>
+        <w:rPr>
+          <w:rFonts w:ascii="Arial" w:hAnsi="Arial" w:cs="Times New Roman"/>
+          <w:lang w:val="en-US"/>
+        </w:rPr>
+      </w:pPr>
+      <w:r>
+        <w:rPr>
+          <w:rFonts w:ascii="Arial" w:hAnsi="Arial" w:cs="Times New Roman"/>
+          <w:lang w:val="en-US"/>
+        </w:rPr>
+        <w:t>UNITED STATES OF CHINA</w:t>
+      </w:r>
+      <w:r>
+        <w:rPr>
+          <w:rFonts w:ascii="Arial" w:hAnsi="Arial" w:cs="Times New Roman"/>
+          <w:lang w:val="en-US"/>
+        </w:rPr>
+        <w:t>, a YA thriller told in the first person,</w:t>
+      </w:r>
+      <w:r>
+        <w:rPr>
+          <w:rFonts w:ascii="Arial" w:hAnsi="Arial" w:cs="Times New Roman"/>
+          <w:lang w:val="en-US"/>
+        </w:rPr>
+        <w:t xml:space="preserve"> is complete at 95,000 words and ready for your consideration.</w:t>
       </w:r>
       <w:r>
         <w:rPr>
@@ -342,70 +742,84 @@
           <w:rFonts w:ascii="Arial" w:hAnsi="Arial" w:cs="Times New Roman"/>
           <w:lang w:val="en-US"/>
         </w:rPr>
-        <w:t xml:space="preserve">As the daughter of the </w:t>
-      </w:r>
-      <w:r>
-        <w:rPr>
-          <w:rFonts w:ascii="Arial" w:hAnsi="Arial" w:cs="Times New Roman"/>
-          <w:lang w:val="en-US"/>
-        </w:rPr>
-        <w:t>man</w:t>
-      </w:r>
-      <w:r>
-        <w:rPr>
-          <w:rFonts w:ascii="Arial" w:hAnsi="Arial" w:cs="Times New Roman"/>
-          <w:lang w:val="en-US"/>
-        </w:rPr>
-        <w:t xml:space="preserve"> who instigated the brutal Purge, she feels a moral obligation to do so. </w:t>
-      </w:r>
-      <w:r>
-        <w:rPr>
-          <w:rFonts w:ascii="Arial" w:hAnsi="Arial" w:cs="Times New Roman"/>
-          <w:lang w:val="en-US"/>
-        </w:rPr>
-        <w:t>Teegan deeply believes that humans come before countries</w:t>
-      </w:r>
-      <w:r>
-        <w:rPr>
-          <w:rFonts w:ascii="Arial" w:hAnsi="Arial" w:cs="Times New Roman"/>
-          <w:lang w:val="en-US"/>
-        </w:rPr>
-        <w:t>,</w:t>
-      </w:r>
-      <w:r>
-        <w:rPr>
-          <w:rFonts w:ascii="Arial" w:hAnsi="Arial" w:cs="Times New Roman"/>
-          <w:lang w:val="en-US"/>
-        </w:rPr>
-        <w:t xml:space="preserve"> and she is willing to defy her father and betray her </w:t>
-      </w:r>
-      <w:r>
-        <w:rPr>
-          <w:rFonts w:ascii="Arial" w:hAnsi="Arial" w:cs="Times New Roman"/>
-          <w:lang w:val="en-US"/>
-        </w:rPr>
-        <w:t xml:space="preserve">birth </w:t>
-      </w:r>
-      <w:r>
-        <w:rPr>
-          <w:rFonts w:ascii="Arial" w:hAnsi="Arial" w:cs="Times New Roman"/>
-          <w:lang w:val="en-US"/>
-        </w:rPr>
-        <w:t>country</w:t>
-      </w:r>
-      <w:r>
-        <w:rPr>
-          <w:rFonts w:ascii="Arial" w:hAnsi="Arial" w:cs="Times New Roman"/>
-          <w:lang w:val="en-US"/>
-        </w:rPr>
-        <w:t xml:space="preserve"> by doing the right thing</w:t>
-      </w:r>
-      <w:r>
-        <w:rPr>
-          <w:rFonts w:ascii="Arial" w:hAnsi="Arial" w:cs="Times New Roman"/>
-          <w:lang w:val="en-US"/>
-        </w:rPr>
-        <w:t>.</w:t>
+        <w:t xml:space="preserve">The book is part of </w:t>
+      </w:r>
+      <w:r>
+        <w:rPr>
+          <w:rFonts w:ascii="Arial" w:hAnsi="Arial" w:cs="Times New Roman"/>
+          <w:lang w:val="en-US"/>
+        </w:rPr>
+        <w:t xml:space="preserve">a </w:t>
+      </w:r>
+      <w:r>
+        <w:rPr>
+          <w:rFonts w:ascii="Arial" w:hAnsi="Arial" w:cs="Times New Roman"/>
+          <w:lang w:val="en-US"/>
+        </w:rPr>
+        <w:t xml:space="preserve">trilogy. I have started </w:t>
+      </w:r>
+      <w:r>
+        <w:rPr>
+          <w:rFonts w:ascii="Arial" w:hAnsi="Arial" w:cs="Times New Roman"/>
+          <w:lang w:val="en-US"/>
+        </w:rPr>
+        <w:t xml:space="preserve">writing </w:t>
+      </w:r>
+      <w:r>
+        <w:rPr>
+          <w:rFonts w:ascii="Arial" w:hAnsi="Arial" w:cs="Times New Roman"/>
+          <w:lang w:val="en-US"/>
+        </w:rPr>
+        <w:t>the second book.</w:t>
+      </w:r>
+      <w:r>
+        <w:rPr>
+          <w:rFonts w:ascii="Arial" w:hAnsi="Arial" w:cs="Times New Roman"/>
+          <w:lang w:val="en-US"/>
+        </w:rPr>
+        <w:t xml:space="preserve"> The work combines the </w:t>
+      </w:r>
+      <w:r>
+        <w:rPr>
+          <w:rFonts w:ascii="Arial" w:hAnsi="Arial" w:cs="Times New Roman"/>
+          <w:lang w:val="en-US"/>
+        </w:rPr>
+        <w:t>thrill</w:t>
+      </w:r>
+      <w:r>
+        <w:rPr>
+          <w:rFonts w:ascii="Arial" w:hAnsi="Arial" w:cs="Times New Roman"/>
+          <w:lang w:val="en-US"/>
+        </w:rPr>
+        <w:t xml:space="preserve"> of </w:t>
+      </w:r>
+      <w:r>
+        <w:rPr>
+          <w:rFonts w:ascii="Arial" w:hAnsi="Arial" w:cs="Times New Roman"/>
+          <w:lang w:val="en-US"/>
+        </w:rPr>
+        <w:t>the HUNGER GAMES</w:t>
+      </w:r>
+      <w:r>
+        <w:rPr>
+          <w:rFonts w:ascii="Arial" w:hAnsi="Arial" w:cs="Times New Roman"/>
+          <w:lang w:val="en-US"/>
+        </w:rPr>
+        <w:t xml:space="preserve"> with the </w:t>
+      </w:r>
+      <w:r>
+        <w:rPr>
+          <w:rFonts w:ascii="Arial" w:hAnsi="Arial" w:cs="Times New Roman"/>
+          <w:lang w:val="en-US"/>
+        </w:rPr>
+        <w:t>social commentary</w:t>
+      </w:r>
+      <w:r>
+        <w:rPr>
+          <w:rFonts w:ascii="Arial" w:hAnsi="Arial" w:cs="Times New Roman"/>
+          <w:lang w:val="en-US"/>
+        </w:rPr>
+        <w:t xml:space="preserve"> of</w:t>
       </w:r>
       <w:r>
         <w:rPr>
@@ -419,432 +833,7 @@
           <w:rFonts w:ascii="Arial" w:hAnsi="Arial" w:cs="Times New Roman"/>
           <w:lang w:val="en-US"/>
         </w:rPr>
-        <w:t xml:space="preserve">But time is short. She has just ten days to get there </w:t>
-      </w:r>
-      <w:r>
-        <w:rPr>
-          <w:rFonts w:ascii="Arial" w:hAnsi="Arial" w:cs="Times New Roman"/>
-          <w:lang w:val="en-US"/>
-        </w:rPr>
-        <w:t xml:space="preserve">and </w:t>
-      </w:r>
-      <w:r>
-        <w:rPr>
-          <w:rFonts w:ascii="Arial" w:hAnsi="Arial" w:cs="Times New Roman"/>
-          <w:lang w:val="en-US"/>
-        </w:rPr>
-        <w:t>bounty hunters, the U.S. Resistance, and the government</w:t>
-      </w:r>
-      <w:r>
-        <w:rPr>
-          <w:rFonts w:ascii="Arial" w:hAnsi="Arial" w:cs="Times New Roman"/>
-          <w:lang w:val="en-US"/>
-        </w:rPr>
-        <w:t xml:space="preserve"> </w:t>
-      </w:r>
-      <w:proofErr w:type="gramStart"/>
-      <w:r>
-        <w:rPr>
-          <w:rFonts w:ascii="Arial" w:hAnsi="Arial" w:cs="Times New Roman"/>
-          <w:lang w:val="en-US"/>
-        </w:rPr>
-        <w:t>are</w:t>
-      </w:r>
-      <w:proofErr w:type="gramEnd"/>
-      <w:r>
-        <w:rPr>
-          <w:rFonts w:ascii="Arial" w:hAnsi="Arial" w:cs="Times New Roman"/>
-          <w:lang w:val="en-US"/>
-        </w:rPr>
-        <w:t xml:space="preserve"> </w:t>
-      </w:r>
-      <w:r>
-        <w:rPr>
-          <w:rFonts w:ascii="Arial" w:hAnsi="Arial" w:cs="Times New Roman"/>
-          <w:lang w:val="en-US"/>
-        </w:rPr>
-        <w:t>all in hot pursuit</w:t>
-      </w:r>
-      <w:r>
-        <w:rPr>
-          <w:rFonts w:ascii="Arial" w:hAnsi="Arial" w:cs="Times New Roman"/>
-          <w:lang w:val="en-US"/>
-        </w:rPr>
-        <w:t>.</w:t>
-      </w:r>
-    </w:p>
-    <w:p>
-      <w:pPr>
-        <w:spacing w:line="276" w:lineRule="auto"/>
-        <w:rPr>
-          <w:rFonts w:ascii="Arial" w:hAnsi="Arial" w:cs="Times New Roman"/>
-          <w:lang w:val="en-US"/>
-        </w:rPr>
-      </w:pPr>
-    </w:p>
-    <w:p>
-      <w:pPr>
-        <w:spacing w:line="276" w:lineRule="auto"/>
-        <w:rPr>
-          <w:rFonts w:ascii="Arial" w:hAnsi="Arial" w:cs="Times New Roman"/>
-          <w:lang w:val="en-US"/>
-        </w:rPr>
-      </w:pPr>
-      <w:r>
-        <w:rPr>
-          <w:rFonts w:ascii="Arial" w:hAnsi="Arial" w:cs="Times New Roman"/>
-          <w:lang w:val="en-US"/>
-        </w:rPr>
-        <w:t xml:space="preserve">As Teegan </w:t>
-      </w:r>
-      <w:r>
-        <w:rPr>
-          <w:rFonts w:ascii="Arial" w:hAnsi="Arial" w:cs="Times New Roman"/>
-          <w:lang w:val="en-US"/>
-        </w:rPr>
-        <w:t>heads out of</w:t>
-      </w:r>
-      <w:r>
-        <w:rPr>
-          <w:rFonts w:ascii="Arial" w:hAnsi="Arial" w:cs="Times New Roman"/>
-          <w:lang w:val="en-US"/>
-        </w:rPr>
-        <w:t xml:space="preserve"> the </w:t>
-      </w:r>
-      <w:r>
-        <w:rPr>
-          <w:rFonts w:ascii="Arial" w:hAnsi="Arial" w:cs="Times New Roman"/>
-          <w:lang w:val="en-US"/>
-        </w:rPr>
-        <w:t xml:space="preserve">posh </w:t>
-      </w:r>
-      <w:r>
-        <w:rPr>
-          <w:rFonts w:ascii="Arial" w:hAnsi="Arial" w:cs="Times New Roman"/>
-          <w:lang w:val="en-US"/>
-        </w:rPr>
-        <w:t xml:space="preserve">controlled zone where she lives, she </w:t>
-      </w:r>
-      <w:r>
-        <w:rPr>
-          <w:rFonts w:ascii="Arial" w:hAnsi="Arial" w:cs="Times New Roman"/>
-          <w:lang w:val="en-US"/>
-        </w:rPr>
-        <w:t xml:space="preserve">will </w:t>
-      </w:r>
-      <w:r>
-        <w:rPr>
-          <w:rFonts w:ascii="Arial" w:hAnsi="Arial" w:cs="Times New Roman"/>
-          <w:lang w:val="en-US"/>
-        </w:rPr>
-        <w:t xml:space="preserve">witness first hand the living conditions of ordinary </w:t>
-      </w:r>
-      <w:r>
-        <w:rPr>
-          <w:rFonts w:ascii="Arial" w:hAnsi="Arial" w:cs="Times New Roman"/>
-          <w:lang w:val="en-US"/>
-        </w:rPr>
-        <w:t>citizens in a post-Second Civil War America</w:t>
-      </w:r>
-      <w:r>
-        <w:rPr>
-          <w:rFonts w:ascii="Arial" w:hAnsi="Arial" w:cs="Times New Roman"/>
-          <w:lang w:val="en-US"/>
-        </w:rPr>
-        <w:t>.</w:t>
-      </w:r>
-      <w:r>
-        <w:rPr>
-          <w:rFonts w:ascii="Arial" w:hAnsi="Arial" w:cs="Times New Roman"/>
-          <w:lang w:val="en-US"/>
-        </w:rPr>
-        <w:t xml:space="preserve"> A</w:t>
-      </w:r>
-      <w:r>
-        <w:rPr>
-          <w:rFonts w:ascii="Arial" w:hAnsi="Arial" w:cs="Times New Roman"/>
-          <w:lang w:val="en-US"/>
-        </w:rPr>
-        <w:t>long the way</w:t>
-      </w:r>
-      <w:r>
-        <w:rPr>
-          <w:rFonts w:ascii="Arial" w:hAnsi="Arial" w:cs="Times New Roman"/>
-          <w:lang w:val="en-US"/>
-        </w:rPr>
-        <w:t>,</w:t>
-      </w:r>
-      <w:r>
-        <w:rPr>
-          <w:rFonts w:ascii="Arial" w:hAnsi="Arial" w:cs="Times New Roman"/>
-          <w:lang w:val="en-US"/>
-        </w:rPr>
-        <w:t xml:space="preserve"> she will make new friends but also </w:t>
-      </w:r>
-      <w:r>
-        <w:rPr>
-          <w:rFonts w:ascii="Arial" w:hAnsi="Arial" w:cs="Times New Roman"/>
-          <w:lang w:val="en-US"/>
-        </w:rPr>
-        <w:t xml:space="preserve">powerful </w:t>
-      </w:r>
-      <w:r>
-        <w:rPr>
-          <w:rFonts w:ascii="Arial" w:hAnsi="Arial" w:cs="Times New Roman"/>
-          <w:lang w:val="en-US"/>
-        </w:rPr>
-        <w:t>new enemies.</w:t>
-      </w:r>
-    </w:p>
-    <w:p>
-      <w:pPr>
-        <w:spacing w:line="276" w:lineRule="auto"/>
-        <w:rPr>
-          <w:rFonts w:ascii="Arial" w:hAnsi="Arial" w:cs="Times New Roman"/>
-          <w:lang w:val="en-US"/>
-        </w:rPr>
-      </w:pPr>
-    </w:p>
-    <w:p>
-      <w:pPr>
-        <w:spacing w:line="276" w:lineRule="auto"/>
-        <w:rPr>
-          <w:rFonts w:ascii="Arial" w:hAnsi="Arial" w:cs="Times New Roman"/>
-          <w:lang w:val="en-US"/>
-        </w:rPr>
-      </w:pPr>
-      <w:r>
-        <w:rPr>
-          <w:rFonts w:ascii="Arial" w:hAnsi="Arial" w:cs="Times New Roman"/>
-          <w:lang w:val="en-US"/>
-        </w:rPr>
-        <w:t>Her</w:t>
-      </w:r>
-      <w:r>
-        <w:rPr>
-          <w:rFonts w:ascii="Arial" w:hAnsi="Arial" w:cs="Times New Roman"/>
-          <w:lang w:val="en-US"/>
-        </w:rPr>
-        <w:t xml:space="preserve"> </w:t>
-      </w:r>
-      <w:r>
-        <w:rPr>
-          <w:rFonts w:ascii="Arial" w:hAnsi="Arial" w:cs="Times New Roman"/>
-          <w:lang w:val="en-US"/>
-        </w:rPr>
-        <w:t>journey</w:t>
-      </w:r>
-      <w:r>
-        <w:rPr>
-          <w:rFonts w:ascii="Arial" w:hAnsi="Arial" w:cs="Times New Roman"/>
-          <w:lang w:val="en-US"/>
-        </w:rPr>
-        <w:t xml:space="preserve"> </w:t>
-      </w:r>
-      <w:r>
-        <w:rPr>
-          <w:rFonts w:ascii="Arial" w:hAnsi="Arial" w:cs="Times New Roman"/>
-          <w:lang w:val="en-US"/>
-        </w:rPr>
-        <w:t xml:space="preserve">across the U.S. </w:t>
-      </w:r>
-      <w:r>
-        <w:rPr>
-          <w:rFonts w:ascii="Arial" w:hAnsi="Arial" w:cs="Times New Roman"/>
-          <w:lang w:val="en-US"/>
-        </w:rPr>
-        <w:t xml:space="preserve">makes her grow </w:t>
-      </w:r>
-      <w:r>
-        <w:rPr>
-          <w:rFonts w:ascii="Arial" w:hAnsi="Arial" w:cs="Times New Roman"/>
-          <w:lang w:val="en-US"/>
-        </w:rPr>
-        <w:t xml:space="preserve">into adulthood </w:t>
-      </w:r>
-      <w:r>
-        <w:rPr>
-          <w:rFonts w:ascii="Arial" w:hAnsi="Arial" w:cs="Times New Roman"/>
-          <w:lang w:val="en-US"/>
-        </w:rPr>
-        <w:t xml:space="preserve">and gradually allows </w:t>
-      </w:r>
-      <w:r>
-        <w:rPr>
-          <w:rFonts w:ascii="Arial" w:hAnsi="Arial" w:cs="Times New Roman"/>
-          <w:lang w:val="en-US"/>
-        </w:rPr>
-        <w:t>her</w:t>
-      </w:r>
-      <w:r>
-        <w:rPr>
-          <w:rFonts w:ascii="Arial" w:hAnsi="Arial" w:cs="Times New Roman"/>
-          <w:lang w:val="en-US"/>
-        </w:rPr>
-        <w:t xml:space="preserve"> to free</w:t>
-      </w:r>
-      <w:r>
-        <w:rPr>
-          <w:rFonts w:ascii="Arial" w:hAnsi="Arial" w:cs="Times New Roman"/>
-          <w:lang w:val="en-US"/>
-        </w:rPr>
-        <w:t xml:space="preserve"> herself from her father’s domineering behavior.</w:t>
-      </w:r>
-    </w:p>
-    <w:p>
-      <w:pPr>
-        <w:rPr>
-          <w:rFonts w:ascii="Arial" w:hAnsi="Arial" w:cs="Times New Roman"/>
-          <w:lang w:val="en-US"/>
-        </w:rPr>
-      </w:pPr>
-    </w:p>
-    <w:p>
-      <w:pPr>
-        <w:rPr>
-          <w:rFonts w:ascii="Arial" w:hAnsi="Arial" w:cs="Times New Roman"/>
-          <w:lang w:val="en-US"/>
-        </w:rPr>
-      </w:pPr>
-      <w:r>
-        <w:rPr>
-          <w:rFonts w:ascii="Arial" w:hAnsi="Arial" w:cs="Times New Roman"/>
-          <w:lang w:val="en-US"/>
-        </w:rPr>
-        <w:t>UNITED STATES OF CHINA</w:t>
-      </w:r>
-      <w:r>
-        <w:rPr>
-          <w:rFonts w:ascii="Arial" w:hAnsi="Arial" w:cs="Times New Roman"/>
-          <w:lang w:val="en-US"/>
-        </w:rPr>
-        <w:t>, a YA thriller told in the first person,</w:t>
-      </w:r>
-      <w:r>
-        <w:rPr>
-          <w:rFonts w:ascii="Arial" w:hAnsi="Arial" w:cs="Times New Roman"/>
-          <w:lang w:val="en-US"/>
-        </w:rPr>
-        <w:t xml:space="preserve"> is complete at 95,000 words and ready for your consideration.</w:t>
-      </w:r>
-      <w:r>
-        <w:rPr>
-          <w:rFonts w:ascii="Arial" w:hAnsi="Arial" w:cs="Times New Roman"/>
-          <w:lang w:val="en-US"/>
-        </w:rPr>
-        <w:t xml:space="preserve"> </w:t>
-      </w:r>
-      <w:r>
-        <w:rPr>
-          <w:rFonts w:ascii="Arial" w:hAnsi="Arial" w:cs="Times New Roman"/>
-          <w:lang w:val="en-US"/>
-        </w:rPr>
-        <w:t xml:space="preserve">The book is part of </w:t>
-      </w:r>
-      <w:r>
-        <w:rPr>
-          <w:rFonts w:ascii="Arial" w:hAnsi="Arial" w:cs="Times New Roman"/>
-          <w:lang w:val="en-US"/>
-        </w:rPr>
-        <w:t xml:space="preserve">a </w:t>
-      </w:r>
-      <w:r>
-        <w:rPr>
-          <w:rFonts w:ascii="Arial" w:hAnsi="Arial" w:cs="Times New Roman"/>
-          <w:lang w:val="en-US"/>
-        </w:rPr>
-        <w:t xml:space="preserve">trilogy. I have started </w:t>
-      </w:r>
-      <w:r>
-        <w:rPr>
-          <w:rFonts w:ascii="Arial" w:hAnsi="Arial" w:cs="Times New Roman"/>
-          <w:lang w:val="en-US"/>
-        </w:rPr>
-        <w:t xml:space="preserve">writing </w:t>
-      </w:r>
-      <w:r>
-        <w:rPr>
-          <w:rFonts w:ascii="Arial" w:hAnsi="Arial" w:cs="Times New Roman"/>
-          <w:lang w:val="en-US"/>
-        </w:rPr>
-        <w:t>the second book.</w:t>
-      </w:r>
-      <w:r>
-        <w:rPr>
-          <w:rFonts w:ascii="Arial" w:hAnsi="Arial" w:cs="Times New Roman"/>
-          <w:lang w:val="en-US"/>
-        </w:rPr>
-        <w:t xml:space="preserve"> The work combines the </w:t>
-      </w:r>
-      <w:r>
-        <w:rPr>
-          <w:rFonts w:ascii="Arial" w:hAnsi="Arial" w:cs="Times New Roman"/>
-          <w:lang w:val="en-US"/>
-        </w:rPr>
-        <w:t>thrill</w:t>
-      </w:r>
-      <w:r>
-        <w:rPr>
-          <w:rFonts w:ascii="Arial" w:hAnsi="Arial" w:cs="Times New Roman"/>
-          <w:lang w:val="en-US"/>
-        </w:rPr>
-        <w:t xml:space="preserve"> of </w:t>
-      </w:r>
-      <w:r>
-        <w:rPr>
-          <w:rFonts w:ascii="Arial" w:hAnsi="Arial" w:cs="Times New Roman"/>
-          <w:lang w:val="en-US"/>
-        </w:rPr>
-        <w:t>the HUNGER GAMES</w:t>
-      </w:r>
-      <w:r>
-        <w:rPr>
-          <w:rFonts w:ascii="Arial" w:hAnsi="Arial" w:cs="Times New Roman"/>
-          <w:lang w:val="en-US"/>
-        </w:rPr>
-        <w:t xml:space="preserve"> with the </w:t>
-      </w:r>
-      <w:r>
-        <w:rPr>
-          <w:rFonts w:ascii="Arial" w:hAnsi="Arial" w:cs="Times New Roman"/>
-          <w:lang w:val="en-US"/>
-        </w:rPr>
-        <w:t>social commentary</w:t>
-      </w:r>
-      <w:r>
-        <w:rPr>
-          <w:rFonts w:ascii="Arial" w:hAnsi="Arial" w:cs="Times New Roman"/>
-          <w:lang w:val="en-US"/>
-        </w:rPr>
-        <w:t xml:space="preserve"> of</w:t>
-      </w:r>
-      <w:r>
-        <w:rPr>
-          <w:rFonts w:ascii="Arial" w:hAnsi="Arial" w:cs="Times New Roman"/>
-          <w:lang w:val="en-US"/>
-        </w:rPr>
-        <w:t xml:space="preserve"> FAHRENHEIT </w:t>
-      </w:r>
-      <w:r>
-        <w:rPr>
-          <w:rFonts w:ascii="Arial" w:hAnsi="Arial" w:cs="Times New Roman"/>
-          <w:lang w:val="en-US"/>
-        </w:rPr>
-        <w:t>4</w:t>
-      </w:r>
-      <w:r>
-        <w:rPr>
-          <w:rFonts w:ascii="Arial" w:hAnsi="Arial" w:cs="Times New Roman"/>
-          <w:lang w:val="en-US"/>
-        </w:rPr>
-        <w:t>5</w:t>
-      </w:r>
-      <w:r>
-        <w:rPr>
-          <w:rFonts w:ascii="Arial" w:hAnsi="Arial" w:cs="Times New Roman"/>
-          <w:lang w:val="en-US"/>
-        </w:rPr>
-        <w:t>1</w:t>
+        <w:t>FORBIDDEN CITY</w:t>
       </w:r>
       <w:r>
         <w:rPr>

</xml_diff>